<commit_message>
final changes - posibility to show smaller range
</commit_message>
<xml_diff>
--- a/Project1_MACD/Report/Sprawozdanie.docx
+++ b/Project1_MACD/Report/Sprawozdanie.docx
@@ -16,6 +16,7 @@
       <w:r>
         <w:rPr>
           <w:rFonts w:ascii="Candara Light" w:hAnsi="Candara Light"/>
+          <w:noProof/>
         </w:rPr>
         <w:drawing>
           <wp:anchor distT="0" distB="0" distL="114300" distR="114300" simplePos="0" relativeHeight="251665408" behindDoc="1" locked="0" layoutInCell="1" allowOverlap="1" wp14:anchorId="2958C541" wp14:editId="03BFA69D">
@@ -800,6 +801,9 @@
         </w:rPr>
       </w:pPr>
       <w:r>
+        <w:rPr>
+          <w:noProof/>
+        </w:rPr>
         <w:drawing>
           <wp:anchor distT="0" distB="0" distL="114300" distR="114300" simplePos="0" relativeHeight="251663360" behindDoc="1" locked="0" layoutInCell="1" allowOverlap="1" wp14:anchorId="6A3C6BFA" wp14:editId="02644B5D">
             <wp:simplePos x="0" y="0"/>
@@ -1307,62 +1311,7 @@
           <w:sz w:val="18"/>
           <w:szCs w:val="18"/>
         </w:rPr>
-        <w:t xml:space="preserve">Wykres </w:t>
-      </w:r>
-      <w:r>
-        <w:rPr>
-          <w:rFonts w:ascii="Candara Light" w:hAnsi="Candara Light"/>
-          <w:i/>
-          <w:iCs/>
-          <w:color w:val="44546A" w:themeColor="text2"/>
-          <w:sz w:val="18"/>
-          <w:szCs w:val="18"/>
-        </w:rPr>
-        <w:t>4</w:t>
-      </w:r>
-      <w:r>
-        <w:rPr>
-          <w:rFonts w:ascii="Candara Light" w:hAnsi="Candara Light"/>
-          <w:i/>
-          <w:iCs/>
-          <w:color w:val="44546A" w:themeColor="text2"/>
-          <w:sz w:val="18"/>
-          <w:szCs w:val="18"/>
-        </w:rPr>
-        <w:t xml:space="preserve">: Zestawienie </w:t>
-      </w:r>
-      <w:r>
-        <w:rPr>
-          <w:rFonts w:ascii="Candara Light" w:hAnsi="Candara Light"/>
-          <w:i/>
-          <w:iCs/>
-          <w:color w:val="44546A" w:themeColor="text2"/>
-          <w:sz w:val="18"/>
-          <w:szCs w:val="18"/>
-        </w:rPr>
-        <w:t>powyższych</w:t>
-      </w:r>
-      <w:r>
-        <w:rPr>
-          <w:rFonts w:ascii="Candara Light" w:hAnsi="Candara Light"/>
-          <w:i/>
-          <w:iCs/>
-          <w:color w:val="44546A" w:themeColor="text2"/>
-          <w:sz w:val="18"/>
-          <w:szCs w:val="18"/>
-        </w:rPr>
-        <w:t xml:space="preserve"> wykresów</w:t>
-      </w:r>
-      <w:r>
-        <w:rPr>
-          <w:rFonts w:ascii="Candara Light" w:hAnsi="Candara Light"/>
-          <w:i/>
-          <w:iCs/>
-          <w:color w:val="44546A" w:themeColor="text2"/>
-          <w:sz w:val="18"/>
-          <w:szCs w:val="18"/>
-        </w:rPr>
-        <w:t xml:space="preserve"> z wykresem przedstawiającym stan kapitału</w:t>
+        <w:t>Wykres 4: Zestawienie powyższych wykresów z wykresem przedstawiającym stan kapitału</w:t>
       </w:r>
     </w:p>
     <w:bookmarkEnd w:id="1"/>
@@ -1394,7 +1343,7 @@
         <mc:AlternateContent>
           <mc:Choice Requires="wps">
             <w:drawing>
-              <wp:anchor distT="0" distB="0" distL="114300" distR="114300" simplePos="0" relativeHeight="251671552" behindDoc="0" locked="0" layoutInCell="1" allowOverlap="1" wp14:anchorId="64926D35" wp14:editId="7CA619B1">
+              <wp:anchor distT="0" distB="0" distL="114300" distR="114300" simplePos="0" relativeHeight="251671552" behindDoc="0" locked="0" layoutInCell="1" allowOverlap="1" wp14:anchorId="64926D35" wp14:editId="2FE99458">
                 <wp:simplePos x="0" y="0"/>
                 <wp:positionH relativeFrom="column">
                   <wp:posOffset>5375401</wp:posOffset>
@@ -1462,7 +1411,7 @@
           </mc:Choice>
           <mc:Fallback>
             <w:pict>
-              <v:rect w14:anchorId="1EB8298C" id="Prostokąt 18" o:spid="_x0000_s1026" style="position:absolute;margin-left:423.25pt;margin-top:138pt;width:49.45pt;height:11.45pt;z-index:251671552;visibility:visible;mso-wrap-style:square;mso-width-percent:0;mso-height-percent:0;mso-wrap-distance-left:9pt;mso-wrap-distance-top:0;mso-wrap-distance-right:9pt;mso-wrap-distance-bottom:0;mso-position-horizontal:absolute;mso-position-horizontal-relative:text;mso-position-vertical:absolute;mso-position-vertical-relative:text;mso-width-percent:0;mso-height-percent:0;mso-width-relative:margin;mso-height-relative:margin;v-text-anchor:middle" o:gfxdata="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" filled="f" strokecolor="#c00000" strokeweight="1pt"/>
+              <v:rect w14:anchorId="223DE47A" id="Prostokąt 18" o:spid="_x0000_s1026" style="position:absolute;margin-left:423.25pt;margin-top:138pt;width:49.45pt;height:11.45pt;z-index:251671552;visibility:visible;mso-wrap-style:square;mso-width-percent:0;mso-height-percent:0;mso-wrap-distance-left:9pt;mso-wrap-distance-top:0;mso-wrap-distance-right:9pt;mso-wrap-distance-bottom:0;mso-position-horizontal:absolute;mso-position-horizontal-relative:text;mso-position-vertical:absolute;mso-position-vertical-relative:text;mso-width-percent:0;mso-height-percent:0;mso-width-relative:margin;mso-height-relative:margin;v-text-anchor:middle" o:gfxdata="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" filled="f" strokecolor="#c00000" strokeweight="1pt"/>
             </w:pict>
           </mc:Fallback>
         </mc:AlternateContent>
@@ -1663,18 +1612,7 @@
           <w:sz w:val="18"/>
           <w:szCs w:val="18"/>
         </w:rPr>
-        <w:t xml:space="preserve">Wykres 4: </w:t>
-      </w:r>
-      <w:r>
-        <w:rPr>
-          <w:rFonts w:ascii="Candara Light" w:hAnsi="Candara Light"/>
-          <w:i/>
-          <w:iCs/>
-          <w:color w:val="44546A" w:themeColor="text2"/>
-          <w:sz w:val="18"/>
-          <w:szCs w:val="18"/>
-        </w:rPr>
-        <w:t>Przedstawienie stanu kapitału podczas zakupu/sprzedaży po kursie dnia poprzedniego</w:t>
+        <w:t>Wykres 4: Przedstawienie stanu kapitału podczas zakupu/sprzedaży po kursie dnia poprzedniego</w:t>
       </w:r>
     </w:p>
     <w:p>
@@ -1689,23 +1627,449 @@
           <w:rFonts w:ascii="Candara" w:hAnsi="Candara"/>
           <w:color w:val="2F5496" w:themeColor="accent1" w:themeShade="BF"/>
         </w:rPr>
-        <w:t>3. Algorytm</w:t>
-      </w:r>
-    </w:p>
-    <w:p>
-      <w:pPr>
-        <w:rPr>
-          <w:rFonts w:ascii="Candara Light" w:hAnsi="Candara Light"/>
-          <w:color w:val="000000" w:themeColor="text1"/>
-        </w:rPr>
-      </w:pPr>
-      <w:r>
-        <w:rPr>
-          <w:rFonts w:ascii="Candara Light" w:hAnsi="Candara Light"/>
-          <w:color w:val="000000" w:themeColor="text1"/>
-        </w:rPr>
-        <w:t>Ostatnim z zadań było zaproponowanie algorytmu</w:t>
-      </w:r>
+        <w:t xml:space="preserve">3. </w:t>
+      </w:r>
+      <w:r>
+        <w:rPr>
+          <w:rFonts w:ascii="Candara" w:hAnsi="Candara"/>
+          <w:color w:val="2F5496" w:themeColor="accent1" w:themeShade="BF"/>
+        </w:rPr>
+        <w:t>Podsumowanie</w:t>
+      </w:r>
+    </w:p>
+    <w:p>
+      <w:pPr>
+        <w:rPr>
+          <w:rFonts w:ascii="Candara Light" w:hAnsi="Candara Light"/>
+          <w:color w:val="000000" w:themeColor="text1"/>
+        </w:rPr>
+      </w:pPr>
+      <w:r>
+        <w:rPr>
+          <w:rFonts w:ascii="Candara Light" w:hAnsi="Candara Light"/>
+          <w:color w:val="000000" w:themeColor="text1"/>
+        </w:rPr>
+        <w:drawing>
+          <wp:anchor distT="0" distB="0" distL="114300" distR="114300" simplePos="0" relativeHeight="251675648" behindDoc="0" locked="0" layoutInCell="1" allowOverlap="1" wp14:anchorId="27D67B06" wp14:editId="15EFC232">
+            <wp:simplePos x="0" y="0"/>
+            <wp:positionH relativeFrom="margin">
+              <wp:posOffset>-125730</wp:posOffset>
+            </wp:positionH>
+            <wp:positionV relativeFrom="paragraph">
+              <wp:posOffset>2919095</wp:posOffset>
+            </wp:positionV>
+            <wp:extent cx="5865495" cy="2152650"/>
+            <wp:effectExtent l="0" t="0" r="1905" b="0"/>
+            <wp:wrapThrough wrapText="bothSides">
+              <wp:wrapPolygon edited="0">
+                <wp:start x="0" y="0"/>
+                <wp:lineTo x="0" y="21409"/>
+                <wp:lineTo x="21537" y="21409"/>
+                <wp:lineTo x="21537" y="0"/>
+                <wp:lineTo x="0" y="0"/>
+              </wp:wrapPolygon>
+            </wp:wrapThrough>
+            <wp:docPr id="10" name="Obraz 10" descr="Obraz zawierający wykres&#10;&#10;Opis wygenerowany automatycznie"/>
+            <wp:cNvGraphicFramePr>
+              <a:graphicFrameLocks xmlns:a="http://schemas.openxmlformats.org/drawingml/2006/main" noChangeAspect="1"/>
+            </wp:cNvGraphicFramePr>
+            <a:graphic xmlns:a="http://schemas.openxmlformats.org/drawingml/2006/main">
+              <a:graphicData uri="http://schemas.openxmlformats.org/drawingml/2006/picture">
+                <pic:pic xmlns:pic="http://schemas.openxmlformats.org/drawingml/2006/picture">
+                  <pic:nvPicPr>
+                    <pic:cNvPr id="10" name="Obraz 10" descr="Obraz zawierający wykres&#10;&#10;Opis wygenerowany automatycznie"/>
+                    <pic:cNvPicPr/>
+                  </pic:nvPicPr>
+                  <pic:blipFill rotWithShape="1">
+                    <a:blip r:embed="rId17">
+                      <a:extLst>
+                        <a:ext uri="{28A0092B-C50C-407E-A947-70E740481C1C}">
+                          <a14:useLocalDpi xmlns:a14="http://schemas.microsoft.com/office/drawing/2010/main" val="0"/>
+                        </a:ext>
+                      </a:extLst>
+                    </a:blip>
+                    <a:srcRect l="7296" r="5530"/>
+                    <a:stretch/>
+                  </pic:blipFill>
+                  <pic:spPr bwMode="auto">
+                    <a:xfrm>
+                      <a:off x="0" y="0"/>
+                      <a:ext cx="5865495" cy="2152650"/>
+                    </a:xfrm>
+                    <a:prstGeom prst="rect">
+                      <a:avLst/>
+                    </a:prstGeom>
+                    <a:ln>
+                      <a:noFill/>
+                    </a:ln>
+                    <a:extLst>
+                      <a:ext uri="{53640926-AAD7-44D8-BBD7-CCE9431645EC}">
+                        <a14:shadowObscured xmlns:a14="http://schemas.microsoft.com/office/drawing/2010/main"/>
+                      </a:ext>
+                    </a:extLst>
+                  </pic:spPr>
+                </pic:pic>
+              </a:graphicData>
+            </a:graphic>
+            <wp14:sizeRelH relativeFrom="page">
+              <wp14:pctWidth>0</wp14:pctWidth>
+            </wp14:sizeRelH>
+            <wp14:sizeRelV relativeFrom="page">
+              <wp14:pctHeight>0</wp14:pctHeight>
+            </wp14:sizeRelV>
+          </wp:anchor>
+        </w:drawing>
+      </w:r>
+      <w:r>
+        <w:rPr>
+          <w:rFonts w:ascii="Candara Light" w:hAnsi="Candara Light"/>
+          <w:noProof/>
+          <w:color w:val="000000" w:themeColor="text1"/>
+        </w:rPr>
+        <w:drawing>
+          <wp:anchor distT="0" distB="0" distL="114300" distR="114300" simplePos="0" relativeHeight="251676672" behindDoc="0" locked="0" layoutInCell="1" allowOverlap="1" wp14:anchorId="41AF5330" wp14:editId="780A9937">
+            <wp:simplePos x="0" y="0"/>
+            <wp:positionH relativeFrom="page">
+              <wp:posOffset>715010</wp:posOffset>
+            </wp:positionH>
+            <wp:positionV relativeFrom="paragraph">
+              <wp:posOffset>714375</wp:posOffset>
+            </wp:positionV>
+            <wp:extent cx="5759450" cy="2101215"/>
+            <wp:effectExtent l="0" t="0" r="0" b="0"/>
+            <wp:wrapThrough wrapText="bothSides">
+              <wp:wrapPolygon edited="0">
+                <wp:start x="0" y="0"/>
+                <wp:lineTo x="0" y="21345"/>
+                <wp:lineTo x="21505" y="21345"/>
+                <wp:lineTo x="21505" y="0"/>
+                <wp:lineTo x="0" y="0"/>
+              </wp:wrapPolygon>
+            </wp:wrapThrough>
+            <wp:docPr id="13" name="Obraz 13"/>
+            <wp:cNvGraphicFramePr>
+              <a:graphicFrameLocks xmlns:a="http://schemas.openxmlformats.org/drawingml/2006/main" noChangeAspect="1"/>
+            </wp:cNvGraphicFramePr>
+            <a:graphic xmlns:a="http://schemas.openxmlformats.org/drawingml/2006/main">
+              <a:graphicData uri="http://schemas.openxmlformats.org/drawingml/2006/picture">
+                <pic:pic xmlns:pic="http://schemas.openxmlformats.org/drawingml/2006/picture">
+                  <pic:nvPicPr>
+                    <pic:cNvPr id="0" name="Picture 2"/>
+                    <pic:cNvPicPr>
+                      <a:picLocks noChangeAspect="1" noChangeArrowheads="1"/>
+                    </pic:cNvPicPr>
+                  </pic:nvPicPr>
+                  <pic:blipFill rotWithShape="1">
+                    <a:blip r:embed="rId18">
+                      <a:extLst>
+                        <a:ext uri="{28A0092B-C50C-407E-A947-70E740481C1C}">
+                          <a14:useLocalDpi xmlns:a14="http://schemas.microsoft.com/office/drawing/2010/main" val="0"/>
+                        </a:ext>
+                      </a:extLst>
+                    </a:blip>
+                    <a:srcRect l="6404" r="5893"/>
+                    <a:stretch/>
+                  </pic:blipFill>
+                  <pic:spPr bwMode="auto">
+                    <a:xfrm>
+                      <a:off x="0" y="0"/>
+                      <a:ext cx="5759450" cy="2101215"/>
+                    </a:xfrm>
+                    <a:prstGeom prst="rect">
+                      <a:avLst/>
+                    </a:prstGeom>
+                    <a:noFill/>
+                    <a:ln>
+                      <a:noFill/>
+                    </a:ln>
+                    <a:extLst>
+                      <a:ext uri="{53640926-AAD7-44D8-BBD7-CCE9431645EC}">
+                        <a14:shadowObscured xmlns:a14="http://schemas.microsoft.com/office/drawing/2010/main"/>
+                      </a:ext>
+                    </a:extLst>
+                  </pic:spPr>
+                </pic:pic>
+              </a:graphicData>
+            </a:graphic>
+            <wp14:sizeRelH relativeFrom="page">
+              <wp14:pctWidth>0</wp14:pctWidth>
+            </wp14:sizeRelH>
+            <wp14:sizeRelV relativeFrom="page">
+              <wp14:pctHeight>0</wp14:pctHeight>
+            </wp14:sizeRelV>
+          </wp:anchor>
+        </w:drawing>
+      </w:r>
+      <w:r>
+        <w:rPr>
+          <w:rFonts w:ascii="Candara Light" w:hAnsi="Candara Light"/>
+          <w:color w:val="000000" w:themeColor="text1"/>
+        </w:rPr>
+        <w:t>Biorąc pod uwagę wyniki oraz informację których dowiedziała się z innych źródeł w</w:t>
+      </w:r>
+      <w:r>
+        <w:rPr>
+          <w:rFonts w:ascii="Candara Light" w:hAnsi="Candara Light"/>
+          <w:color w:val="000000" w:themeColor="text1"/>
+        </w:rPr>
+        <w:t xml:space="preserve">skaźnik MACD jest przydatny w analizie technicznej, </w:t>
+      </w:r>
+      <w:r>
+        <w:rPr>
+          <w:rFonts w:ascii="Candara Light" w:hAnsi="Candara Light"/>
+          <w:color w:val="000000" w:themeColor="text1"/>
+        </w:rPr>
+        <w:t xml:space="preserve">ale </w:t>
+      </w:r>
+      <w:r>
+        <w:rPr>
+          <w:rFonts w:ascii="Candara Light" w:hAnsi="Candara Light"/>
+          <w:color w:val="000000" w:themeColor="text1"/>
+        </w:rPr>
+        <w:t>lepszy rezultat osiąga w</w:t>
+      </w:r>
+      <w:r>
+        <w:rPr>
+          <w:rFonts w:ascii="Candara Light" w:hAnsi="Candara Light"/>
+          <w:color w:val="000000" w:themeColor="text1"/>
+        </w:rPr>
+        <w:t xml:space="preserve"> </w:t>
+      </w:r>
+      <w:r>
+        <w:rPr>
+          <w:rFonts w:ascii="Candara Light" w:hAnsi="Candara Light"/>
+          <w:color w:val="000000" w:themeColor="text1"/>
+        </w:rPr>
+        <w:t>przypadku inwestycji</w:t>
+      </w:r>
+      <w:r>
+        <w:rPr>
+          <w:rFonts w:ascii="Candara Light" w:hAnsi="Candara Light"/>
+          <w:color w:val="000000" w:themeColor="text1"/>
+        </w:rPr>
+        <w:t xml:space="preserve"> </w:t>
+      </w:r>
+      <w:r>
+        <w:rPr>
+          <w:rFonts w:ascii="Candara Light" w:hAnsi="Candara Light"/>
+          <w:color w:val="000000" w:themeColor="text1"/>
+        </w:rPr>
+        <w:t>długoterminowych</w:t>
+      </w:r>
+      <w:r>
+        <w:rPr>
+          <w:rFonts w:ascii="Candara Light" w:hAnsi="Candara Light"/>
+          <w:color w:val="000000" w:themeColor="text1"/>
+        </w:rPr>
+        <w:t>.</w:t>
+      </w:r>
+    </w:p>
+    <w:p>
+      <w:pPr>
+        <w:rPr>
+          <w:rFonts w:ascii="Candara Light" w:hAnsi="Candara Light"/>
+          <w:color w:val="000000" w:themeColor="text1"/>
+        </w:rPr>
+      </w:pPr>
+      <w:r>
+        <w:rPr>
+          <w:rFonts w:ascii="Candara Light" w:hAnsi="Candara Light"/>
+          <w:color w:val="000000" w:themeColor="text1"/>
+        </w:rPr>
+        <w:lastRenderedPageBreak/>
+        <w:t>Można też wywnioskować (co zostało przeze mnie udowodnione za pomocą algorytmu przeprowadzającego symulację), że wskaźnik MACD działa z opóźnieniem, aby to podsumować wyżej umieściłam wykres notowań oraz wskaźników MACD i SIGNAL w dużym przybliżeniu pomiędzy dniem 450 i 500 oraz dodałam na nich siatkę.</w:t>
+      </w:r>
+    </w:p>
+    <w:p>
+      <w:pPr>
+        <w:rPr>
+          <w:rFonts w:ascii="Candara Light" w:hAnsi="Candara Light"/>
+          <w:color w:val="000000" w:themeColor="text1"/>
+        </w:rPr>
+      </w:pPr>
+      <w:r>
+        <w:rPr>
+          <w:rFonts w:ascii="Candara Light" w:hAnsi="Candara Light"/>
+          <w:color w:val="000000" w:themeColor="text1"/>
+        </w:rPr>
+        <w:t xml:space="preserve">Przyglądając się </w:t>
+      </w:r>
+      <w:r>
+        <w:rPr>
+          <w:rFonts w:ascii="Candara Light" w:hAnsi="Candara Light"/>
+          <w:color w:val="000000" w:themeColor="text1"/>
+        </w:rPr>
+        <w:t xml:space="preserve">tym </w:t>
+      </w:r>
+      <w:r>
+        <w:rPr>
+          <w:rFonts w:ascii="Candara Light" w:hAnsi="Candara Light"/>
+          <w:color w:val="000000" w:themeColor="text1"/>
+        </w:rPr>
+        <w:t>próbkom, dokładnie widać, że wykres MACD poprawnie reaguje na zmian</w:t>
+      </w:r>
+      <w:r>
+        <w:rPr>
+          <w:rFonts w:ascii="Candara Light" w:hAnsi="Candara Light"/>
+          <w:color w:val="000000" w:themeColor="text1"/>
+        </w:rPr>
+        <w:t xml:space="preserve">ę </w:t>
+      </w:r>
+      <w:r>
+        <w:rPr>
+          <w:rFonts w:ascii="Candara Light" w:hAnsi="Candara Light"/>
+          <w:color w:val="000000" w:themeColor="text1"/>
+        </w:rPr>
+        <w:t>tendencji wartości akcji. W dniu 4</w:t>
+      </w:r>
+      <w:r>
+        <w:rPr>
+          <w:rFonts w:ascii="Candara Light" w:hAnsi="Candara Light"/>
+          <w:color w:val="000000" w:themeColor="text1"/>
+        </w:rPr>
+        <w:t>8</w:t>
+      </w:r>
+      <w:r>
+        <w:rPr>
+          <w:rFonts w:ascii="Candara Light" w:hAnsi="Candara Light"/>
+          <w:color w:val="000000" w:themeColor="text1"/>
+        </w:rPr>
+        <w:t>0 widać, że MACD reaguje z opóźnieniem na zmianę tendencji, sygnał</w:t>
+      </w:r>
+      <w:r>
+        <w:rPr>
+          <w:rFonts w:ascii="Candara Light" w:hAnsi="Candara Light"/>
+          <w:color w:val="000000" w:themeColor="text1"/>
+        </w:rPr>
+        <w:t xml:space="preserve"> </w:t>
+      </w:r>
+      <w:r>
+        <w:rPr>
+          <w:rFonts w:ascii="Candara Light" w:hAnsi="Candara Light"/>
+          <w:color w:val="000000" w:themeColor="text1"/>
+        </w:rPr>
+        <w:t>do sprzedaży akcji jest opóźniony</w:t>
+      </w:r>
+      <w:r>
+        <w:rPr>
+          <w:rFonts w:ascii="Candara Light" w:hAnsi="Candara Light"/>
+          <w:color w:val="000000" w:themeColor="text1"/>
+        </w:rPr>
+        <w:t xml:space="preserve"> ponieważ dostajemy go mniej więcej w dniu 483</w:t>
+      </w:r>
+      <w:r>
+        <w:rPr>
+          <w:rFonts w:ascii="Candara Light" w:hAnsi="Candara Light"/>
+          <w:color w:val="000000" w:themeColor="text1"/>
+        </w:rPr>
+        <w:t xml:space="preserve">. Warto </w:t>
+      </w:r>
+      <w:r>
+        <w:rPr>
+          <w:rFonts w:ascii="Candara Light" w:hAnsi="Candara Light"/>
+          <w:color w:val="000000" w:themeColor="text1"/>
+        </w:rPr>
+        <w:t>również</w:t>
+      </w:r>
+      <w:r>
+        <w:rPr>
+          <w:rFonts w:ascii="Candara Light" w:hAnsi="Candara Light"/>
+          <w:color w:val="000000" w:themeColor="text1"/>
+        </w:rPr>
+        <w:t xml:space="preserve"> zauważyć, że wartości nachylenia się wykresów (pochodna)</w:t>
+      </w:r>
+      <w:r>
+        <w:rPr>
+          <w:rFonts w:ascii="Candara Light" w:hAnsi="Candara Light"/>
+          <w:color w:val="000000" w:themeColor="text1"/>
+        </w:rPr>
+        <w:t xml:space="preserve"> </w:t>
+      </w:r>
+      <w:r>
+        <w:rPr>
+          <w:rFonts w:ascii="Candara Light" w:hAnsi="Candara Light"/>
+          <w:color w:val="000000" w:themeColor="text1"/>
+        </w:rPr>
+        <w:t xml:space="preserve">MACD i SIGNAL różnią się od rzeczywistej wartości nachylenia dla wykresu wartości notowań </w:t>
+      </w:r>
+      <w:r>
+        <w:rPr>
+          <w:rFonts w:ascii="Candara Light" w:hAnsi="Candara Light"/>
+          <w:color w:val="000000" w:themeColor="text1"/>
+        </w:rPr>
+        <w:t>akcji</w:t>
+      </w:r>
+      <w:r>
+        <w:rPr>
+          <w:rFonts w:ascii="Candara Light" w:hAnsi="Candara Light"/>
+          <w:color w:val="000000" w:themeColor="text1"/>
+        </w:rPr>
+        <w:t>, co widać</w:t>
+      </w:r>
+      <w:r>
+        <w:rPr>
+          <w:rFonts w:ascii="Candara Light" w:hAnsi="Candara Light"/>
+          <w:color w:val="000000" w:themeColor="text1"/>
+        </w:rPr>
+        <w:t xml:space="preserve"> </w:t>
+      </w:r>
+      <w:r>
+        <w:rPr>
+          <w:rFonts w:ascii="Candara Light" w:hAnsi="Candara Light"/>
+          <w:color w:val="000000" w:themeColor="text1"/>
+        </w:rPr>
+        <w:t>między dniem 4</w:t>
+      </w:r>
+      <w:r>
+        <w:rPr>
+          <w:rFonts w:ascii="Candara Light" w:hAnsi="Candara Light"/>
+          <w:color w:val="000000" w:themeColor="text1"/>
+        </w:rPr>
+        <w:t>60</w:t>
+      </w:r>
+      <w:r>
+        <w:rPr>
+          <w:rFonts w:ascii="Candara Light" w:hAnsi="Candara Light"/>
+          <w:color w:val="000000" w:themeColor="text1"/>
+        </w:rPr>
+        <w:t xml:space="preserve"> i </w:t>
+      </w:r>
+      <w:r>
+        <w:rPr>
+          <w:rFonts w:ascii="Candara Light" w:hAnsi="Candara Light"/>
+          <w:color w:val="000000" w:themeColor="text1"/>
+        </w:rPr>
+        <w:t>470</w:t>
+      </w:r>
+      <w:r>
+        <w:rPr>
+          <w:rFonts w:ascii="Candara Light" w:hAnsi="Candara Light"/>
+          <w:color w:val="000000" w:themeColor="text1"/>
+        </w:rPr>
+        <w:t>, wynika z tego, że wskaźnik nie odzwierciedla dokładnie wartości nachylenia wykresu</w:t>
+      </w:r>
+      <w:r>
+        <w:rPr>
+          <w:rFonts w:ascii="Candara Light" w:hAnsi="Candara Light"/>
+          <w:color w:val="000000" w:themeColor="text1"/>
+        </w:rPr>
+        <w:t xml:space="preserve"> </w:t>
+      </w:r>
+      <w:r>
+        <w:rPr>
+          <w:rFonts w:ascii="Candara Light" w:hAnsi="Candara Light"/>
+          <w:color w:val="000000" w:themeColor="text1"/>
+        </w:rPr>
+        <w:t>reprezentującego rzeczywiste wartości notowań akcji.</w:t>
+      </w:r>
+    </w:p>
+    <w:p>
+      <w:pPr>
+        <w:rPr>
+          <w:rFonts w:ascii="Candara Light" w:hAnsi="Candara Light"/>
+          <w:color w:val="000000" w:themeColor="text1"/>
+        </w:rPr>
+      </w:pPr>
     </w:p>
     <w:sectPr>
       <w:pgSz w:w="11906" w:h="16838"/>

</xml_diff>